<commit_message>
Lecture 3 Before Class + Class 2 file preparation
</commit_message>
<xml_diff>
--- a/03-ClassStructure/03-ClassStructure.docx
+++ b/03-ClassStructure/03-ClassStructure.docx
@@ -1,10 +1,10 @@
 
 <file path=word/document.xml><?xml version="1.0" encoding="utf-8"?>
-<w:document xmlns:wpc="http://schemas.microsoft.com/office/word/2010/wordprocessingCanvas" xmlns:cx="http://schemas.microsoft.com/office/drawing/2014/chartex" xmlns:cx1="http://schemas.microsoft.com/office/drawing/2015/9/8/chartex" xmlns:cx2="http://schemas.microsoft.com/office/drawing/2015/10/21/chartex" xmlns:cx3="http://schemas.microsoft.com/office/drawing/2016/5/9/chartex" xmlns:cx4="http://schemas.microsoft.com/office/drawing/2016/5/10/chartex" xmlns:cx5="http://schemas.microsoft.com/office/drawing/2016/5/11/chartex" xmlns:cx6="http://schemas.microsoft.com/office/drawing/2016/5/12/chartex" xmlns:cx7="http://schemas.microsoft.com/office/drawing/2016/5/13/chartex" xmlns:cx8="http://schemas.microsoft.com/office/drawing/2016/5/14/chartex" xmlns:mc="http://schemas.openxmlformats.org/markup-compatibility/2006" xmlns:aink="http://schemas.microsoft.com/office/drawing/2016/ink" xmlns:am3d="http://schemas.microsoft.com/office/drawing/2017/model3d" xmlns:o="urn:schemas-microsoft-com:office:office" xmlns:r="http://schemas.openxmlformats.org/officeDocument/2006/relationships" xmlns:m="http://schemas.openxmlformats.org/officeDocument/2006/math" xmlns:v="urn:schemas-microsoft-com:vml" xmlns:wp14="http://schemas.microsoft.com/office/word/2010/wordprocessingDrawing" xmlns:wp="http://schemas.openxmlformats.org/drawingml/2006/wordprocessingDrawing" xmlns:w10="urn:schemas-microsoft-com:office:word" xmlns:w="http://schemas.openxmlformats.org/wordprocessingml/2006/main" xmlns:w14="http://schemas.microsoft.com/office/word/2010/wordml" xmlns:w15="http://schemas.microsoft.com/office/word/2012/wordml" xmlns:w16cex="http://schemas.microsoft.com/office/word/2018/wordml/cex" xmlns:w16cid="http://schemas.microsoft.com/office/word/2016/wordml/cid" xmlns:w16="http://schemas.microsoft.com/office/word/2018/wordml" xmlns:w16sdtdh="http://schemas.microsoft.com/office/word/2020/wordml/sdtdatahash" xmlns:w16se="http://schemas.microsoft.com/office/word/2015/wordml/symex" xmlns:wpg="http://schemas.microsoft.com/office/word/2010/wordprocessingGroup" xmlns:wpi="http://schemas.microsoft.com/office/word/2010/wordprocessingInk" xmlns:wne="http://schemas.microsoft.com/office/word/2006/wordml" xmlns:wps="http://schemas.microsoft.com/office/word/2010/wordprocessingShape" mc:Ignorable="w14 w15 w16se w16cid w16 w16cex w16sdtdh wp14">
+<w:document xmlns:wpc="http://schemas.microsoft.com/office/word/2010/wordprocessingCanvas" xmlns:cx="http://schemas.microsoft.com/office/drawing/2014/chartex" xmlns:cx1="http://schemas.microsoft.com/office/drawing/2015/9/8/chartex" xmlns:cx2="http://schemas.microsoft.com/office/drawing/2015/10/21/chartex" xmlns:cx3="http://schemas.microsoft.com/office/drawing/2016/5/9/chartex" xmlns:cx4="http://schemas.microsoft.com/office/drawing/2016/5/10/chartex" xmlns:cx5="http://schemas.microsoft.com/office/drawing/2016/5/11/chartex" xmlns:cx6="http://schemas.microsoft.com/office/drawing/2016/5/12/chartex" xmlns:cx7="http://schemas.microsoft.com/office/drawing/2016/5/13/chartex" xmlns:cx8="http://schemas.microsoft.com/office/drawing/2016/5/14/chartex" xmlns:mc="http://schemas.openxmlformats.org/markup-compatibility/2006" xmlns:aink="http://schemas.microsoft.com/office/drawing/2016/ink" xmlns:am3d="http://schemas.microsoft.com/office/drawing/2017/model3d" xmlns:o="urn:schemas-microsoft-com:office:office" xmlns:oel="http://schemas.microsoft.com/office/2019/extlst" xmlns:r="http://schemas.openxmlformats.org/officeDocument/2006/relationships" xmlns:m="http://schemas.openxmlformats.org/officeDocument/2006/math" xmlns:v="urn:schemas-microsoft-com:vml" xmlns:wp14="http://schemas.microsoft.com/office/word/2010/wordprocessingDrawing" xmlns:wp="http://schemas.openxmlformats.org/drawingml/2006/wordprocessingDrawing" xmlns:w10="urn:schemas-microsoft-com:office:word" xmlns:w="http://schemas.openxmlformats.org/wordprocessingml/2006/main" xmlns:w14="http://schemas.microsoft.com/office/word/2010/wordml" xmlns:w15="http://schemas.microsoft.com/office/word/2012/wordml" xmlns:w16cex="http://schemas.microsoft.com/office/word/2018/wordml/cex" xmlns:w16cid="http://schemas.microsoft.com/office/word/2016/wordml/cid" xmlns:w16="http://schemas.microsoft.com/office/word/2018/wordml" xmlns:w16sdtdh="http://schemas.microsoft.com/office/word/2020/wordml/sdtdatahash" xmlns:w16se="http://schemas.microsoft.com/office/word/2015/wordml/symex" xmlns:wpg="http://schemas.microsoft.com/office/word/2010/wordprocessingGroup" xmlns:wpi="http://schemas.microsoft.com/office/word/2010/wordprocessingInk" xmlns:wne="http://schemas.microsoft.com/office/word/2006/wordml" xmlns:wps="http://schemas.microsoft.com/office/word/2010/wordprocessingShape" mc:Ignorable="w14 w15 w16se w16cid w16 w16cex w16sdtdh wp14">
   <w:body>
     <w:p>
       <w:pPr>
-        <w:pStyle w:val="Tytu"/>
+        <w:pStyle w:val="Title"/>
         <w:rPr>
           <w:sz w:val="72"/>
           <w:szCs w:val="72"/>
@@ -20,7 +20,7 @@
     </w:p>
     <w:p>
       <w:pPr>
-        <w:pStyle w:val="Nagwek1"/>
+        <w:pStyle w:val="Heading1"/>
       </w:pPr>
       <w:r>
         <w:t>Before</w:t>
@@ -45,6 +45,62 @@
     </w:p>
     <w:p>
       <w:pPr>
+        <w:pStyle w:val="Polecenie"/>
+        <w:rPr>
+          <w:lang w:val="pl-PL"/>
+        </w:rPr>
+      </w:pPr>
+      <w:r>
+        <w:rPr>
+          <w:lang w:val="pl-PL"/>
+        </w:rPr>
+        <w:t>Metoda instancji to metody, które wymagają utworzenia obiektu swojej klasy, zanim będzie można go wywołać. Aby wywołać metodę instancji, musimy stworzyć Object klasy, w której metoda jest zdefiniowana.</w:t>
+      </w:r>
+      <w:r>
+        <w:rPr>
+          <w:lang w:val="pl-PL"/>
+        </w:rPr>
+        <w:t xml:space="preserve"> </w:t>
+      </w:r>
+      <w:r>
+        <w:rPr>
+          <w:b/>
+          <w:bCs/>
+          <w:lang w:val="pl-PL"/>
+        </w:rPr>
+        <w:t>Można zrobić wiele klas i każda będzie niezależna.</w:t>
+      </w:r>
+    </w:p>
+    <w:p>
+      <w:pPr>
+        <w:pStyle w:val="Polecenie"/>
+        <w:rPr>
+          <w:lang w:val="pl-PL"/>
+        </w:rPr>
+      </w:pPr>
+      <w:r>
+        <w:rPr>
+          <w:lang w:val="pl-PL"/>
+        </w:rPr>
+        <w:t>Metody statyczne to metody w Javie, które można wywołać bez tworzenia obiektu klasy. Odwołuje się do nich sama nazwa klasy lub odniesienie do Object tej klasy.</w:t>
+      </w:r>
+      <w:r>
+        <w:rPr>
+          <w:lang w:val="pl-PL"/>
+        </w:rPr>
+        <w:t xml:space="preserve"> </w:t>
+      </w:r>
+      <w:r>
+        <w:rPr>
+          <w:b/>
+          <w:bCs/>
+          <w:lang w:val="pl-PL"/>
+        </w:rPr>
+        <w:t>Operacje można wykonywać tylko na jednej klasie (realnie)</w:t>
+      </w:r>
+    </w:p>
+    <w:p>
+      <w:pPr>
         <w:pStyle w:val="Zadanie"/>
         <w:rPr>
           <w:lang w:val="en-US"/>
@@ -71,6 +127,14 @@
     </w:p>
     <w:p>
       <w:pPr>
+        <w:pStyle w:val="Polecenie"/>
+      </w:pPr>
+      <w:r>
+        <w:t>public static void main(String[] args)</w:t>
+      </w:r>
+    </w:p>
+    <w:p>
+      <w:pPr>
         <w:pStyle w:val="Zadanie"/>
         <w:rPr>
           <w:lang w:val="en-US"/>
@@ -85,6 +149,35 @@
     </w:p>
     <w:p>
       <w:pPr>
+        <w:pStyle w:val="Polecenie"/>
+        <w:rPr>
+          <w:lang w:val="pl-PL"/>
+        </w:rPr>
+      </w:pPr>
+      <w:r>
+        <w:rPr>
+          <w:rStyle w:val="rynqvb"/>
+          <w:lang w:val="pl-PL"/>
+        </w:rPr>
+        <w:t>Jest wywoływany, gdy tworzona jest instancja klasy.</w:t>
+      </w:r>
+      <w:r>
+        <w:rPr>
+          <w:rStyle w:val="hwtze"/>
+          <w:lang w:val="pl-PL"/>
+        </w:rPr>
+        <w:t xml:space="preserve"> </w:t>
+      </w:r>
+      <w:r>
+        <w:rPr>
+          <w:rStyle w:val="rynqvb"/>
+          <w:lang w:val="pl-PL"/>
+        </w:rPr>
+        <w:t>Jest to specjalny rodzaj metody, która służy do inicjalizacji obiektu</w:t>
+      </w:r>
+    </w:p>
+    <w:p>
+      <w:pPr>
         <w:pStyle w:val="Zadanie"/>
         <w:rPr>
           <w:lang w:val="en-US"/>
@@ -111,6 +204,22 @@
     </w:p>
     <w:p>
       <w:pPr>
+        <w:pStyle w:val="Polecenie"/>
+      </w:pPr>
+      <w:r>
+        <w:t>String[] nazwa;</w:t>
+      </w:r>
+    </w:p>
+    <w:p>
+      <w:pPr>
+        <w:pStyle w:val="Polecenie"/>
+      </w:pPr>
+      <w:r>
+        <w:t>String[] nazwa = {1,2,3,4};</w:t>
+      </w:r>
+    </w:p>
+    <w:p>
+      <w:pPr>
         <w:pStyle w:val="Zadanie"/>
         <w:rPr>
           <w:lang w:val="en-US"/>
@@ -125,6 +234,78 @@
     </w:p>
     <w:p>
       <w:pPr>
+        <w:pStyle w:val="Polecenie"/>
+      </w:pPr>
+      <w:r>
+        <w:rPr>
+          <w:b/>
+          <w:bCs/>
+        </w:rPr>
+        <w:t>While</w:t>
+      </w:r>
+      <w:r>
+        <w:t xml:space="preserve"> : while(true){ \\do something }</w:t>
+      </w:r>
+    </w:p>
+    <w:p>
+      <w:pPr>
+        <w:pStyle w:val="Polecenie"/>
+      </w:pPr>
+      <w:r>
+        <w:rPr>
+          <w:b/>
+          <w:bCs/>
+        </w:rPr>
+        <w:t xml:space="preserve">For </w:t>
+      </w:r>
+      <w:r>
+        <w:t>:</w:t>
+      </w:r>
+      <w:r>
+        <w:t xml:space="preserve"> for(int i = 0; I &lt; 10; I ++) {}</w:t>
+      </w:r>
+    </w:p>
+    <w:p>
+      <w:pPr>
+        <w:pStyle w:val="Polecenie"/>
+      </w:pPr>
+      <w:r>
+        <w:rPr>
+          <w:b/>
+          <w:bCs/>
+        </w:rPr>
+        <w:t xml:space="preserve">Do </w:t>
+      </w:r>
+      <w:r>
+        <w:t>:</w:t>
+      </w:r>
+      <w:r>
+        <w:t xml:space="preserve"> do {} while (true)</w:t>
+      </w:r>
+    </w:p>
+    <w:p>
+      <w:pPr>
+        <w:pStyle w:val="Polecenie"/>
+      </w:pPr>
+      <w:r>
+        <w:rPr>
+          <w:b/>
+          <w:bCs/>
+        </w:rPr>
+        <w:t>For 2</w:t>
+      </w:r>
+      <w:r>
+        <w:t>:</w:t>
+      </w:r>
+      <w:r>
+        <w:t xml:space="preserve"> for (int </w:t>
+      </w:r>
+      <w:r>
+        <w:t>num : Array) { }</w:t>
+      </w:r>
+    </w:p>
+    <w:p>
+      <w:pPr>
         <w:pStyle w:val="Zadanie"/>
         <w:rPr>
           <w:lang w:val="en-US"/>
@@ -163,15 +344,36 @@
     </w:p>
     <w:p>
       <w:pPr>
-        <w:pStyle w:val="Nagwek1"/>
-      </w:pPr>
-      <w:r>
+        <w:pStyle w:val="Polecenie"/>
+        <w:rPr>
+          <w:lang w:val="pl-PL"/>
+        </w:rPr>
+      </w:pPr>
+      <w:r>
+        <w:rPr>
+          <w:lang w:val="pl-PL"/>
+        </w:rPr>
+        <w:t>W zależności od rodzaju i</w:t>
+      </w:r>
+      <w:r>
+        <w:rPr>
+          <w:lang w:val="pl-PL"/>
+        </w:rPr>
+        <w:t xml:space="preserve"> ilości parametrów, funckja może zachowywać się w różny sposób</w:t>
+      </w:r>
+    </w:p>
+    <w:p>
+      <w:pPr>
+        <w:pStyle w:val="Heading1"/>
+      </w:pPr>
+      <w:r>
+        <w:lastRenderedPageBreak/>
         <w:t>During Class</w:t>
       </w:r>
     </w:p>
     <w:p>
       <w:pPr>
-        <w:pStyle w:val="Nagwek2"/>
+        <w:pStyle w:val="Heading2"/>
       </w:pPr>
       <w:r>
         <w:t>Static class members</w:t>
@@ -411,7 +613,7 @@
     </w:p>
     <w:p>
       <w:pPr>
-        <w:pStyle w:val="Nagwek2"/>
+        <w:pStyle w:val="Heading2"/>
       </w:pPr>
       <w:r>
         <w:t xml:space="preserve">Application </w:t>
@@ -538,47 +740,35 @@
           <w:lang w:val="en-US"/>
         </w:rPr>
         <w:tab/>
+        <w:t>System.out.println("</w:t>
       </w:r>
       <w:r>
         <w:rPr>
           <w:rFonts w:ascii="Courier New" w:hAnsi="Courier New" w:cs="Courier New"/>
           <w:lang w:val="en-US"/>
         </w:rPr>
-        <w:t>System.out.println("</w:t>
+        <w:t>Do what you love</w:t>
       </w:r>
       <w:r>
         <w:rPr>
           <w:rFonts w:ascii="Courier New" w:hAnsi="Courier New" w:cs="Courier New"/>
           <w:lang w:val="en-US"/>
         </w:rPr>
-        <w:t>Do what you love</w:t>
+        <w:t>")</w:t>
       </w:r>
       <w:r>
         <w:rPr>
           <w:rFonts w:ascii="Courier New" w:hAnsi="Courier New" w:cs="Courier New"/>
           <w:lang w:val="en-US"/>
         </w:rPr>
-        <w:t>")</w:t>
+        <w:t>;</w:t>
       </w:r>
       <w:r>
         <w:rPr>
           <w:rFonts w:ascii="Courier New" w:hAnsi="Courier New" w:cs="Courier New"/>
           <w:lang w:val="en-US"/>
         </w:rPr>
-        <w:t>;</w:t>
-      </w:r>
-      <w:r>
-        <w:rPr>
-          <w:rFonts w:ascii="Courier New" w:hAnsi="Courier New" w:cs="Courier New"/>
-          <w:lang w:val="en-US"/>
-        </w:rPr>
         <w:br/>
-      </w:r>
-      <w:r>
-        <w:rPr>
-          <w:rFonts w:ascii="Courier New" w:hAnsi="Courier New" w:cs="Courier New"/>
-          <w:lang w:val="en-US"/>
-        </w:rPr>
         <w:t>}</w:t>
       </w:r>
     </w:p>
@@ -638,7 +828,7 @@
         </w:rPr>
         <w:t xml:space="preserve"> tickets, </w:t>
       </w:r>
-      <w:bookmarkStart w:name="_Hlk84884505" w:id="0"/>
+      <w:bookmarkStart w:id="0" w:name="_Hlk84884505"/>
       <w:r>
         <w:rPr>
           <w:lang w:val="en-US"/>
@@ -649,13 +839,7 @@
         <w:rPr>
           <w:lang w:val="en-US"/>
         </w:rPr>
-        <w:t>.</w:t>
-      </w:r>
-      <w:r>
-        <w:rPr>
-          <w:lang w:val="en-US"/>
-        </w:rPr>
-        <w:t xml:space="preserve"> Print the created tickets.</w:t>
+        <w:t>. Print the created tickets.</w:t>
       </w:r>
     </w:p>
     <w:bookmarkEnd w:id="0"/>
@@ -699,7 +883,7 @@
     </w:p>
     <w:p>
       <w:pPr>
-        <w:pStyle w:val="Nagwek2"/>
+        <w:pStyle w:val="Heading2"/>
       </w:pPr>
       <w:r>
         <w:t>Constructor</w:t>
@@ -1120,7 +1304,7 @@
     </w:p>
     <w:p>
       <w:pPr>
-        <w:pStyle w:val="Nagwek1"/>
+        <w:pStyle w:val="Heading1"/>
       </w:pPr>
       <w:r>
         <w:t>After Class</w:t>
@@ -1193,13 +1377,7 @@
         <w:rPr>
           <w:lang w:val="en-US"/>
         </w:rPr>
-        <w:t>Create a library of methods</w:t>
-      </w:r>
-      <w:r>
-        <w:rPr>
-          <w:lang w:val="en-US"/>
-        </w:rPr>
-        <w:t xml:space="preserve"> f</w:t>
+        <w:t>Create a library of methods f</w:t>
       </w:r>
       <w:r>
         <w:rPr>
@@ -1230,28 +1408,21 @@
         <w:t>um of numbers in the given range</w:t>
       </w:r>
       <w:r>
-        <w:t xml:space="preserve"> </w:t>
-      </w:r>
-      <w:r>
-        <w:t xml:space="preserve"> &lt;x,y&gt;</w:t>
-      </w:r>
-    </w:p>
-    <w:p>
-      <w:pPr>
-        <w:pStyle w:val="Polecenie"/>
-      </w:pPr>
-      <w:r>
-        <w:lastRenderedPageBreak/>
+        <w:t xml:space="preserve">  &lt;x,y&gt;</w:t>
+      </w:r>
+    </w:p>
+    <w:p>
+      <w:pPr>
+        <w:pStyle w:val="Polecenie"/>
+      </w:pPr>
+      <w:r>
         <w:t>A</w:t>
       </w:r>
       <w:r>
         <w:t>rithmetic mean of the numbers in the given range</w:t>
       </w:r>
       <w:r>
-        <w:t xml:space="preserve"> </w:t>
-      </w:r>
-      <w:r>
-        <w:t xml:space="preserve"> &lt;x,y&gt;</w:t>
+        <w:t xml:space="preserve">  &lt;x,y&gt;</w:t>
       </w:r>
     </w:p>
     <w:p>
@@ -1489,20 +1660,21 @@
           <w:lang w:val="en-US"/>
         </w:rPr>
         <w:br/>
+        <w:t xml:space="preserve">    </w:t>
       </w:r>
       <w:r>
         <w:rPr>
           <w:rFonts w:ascii="Courier New" w:hAnsi="Courier New" w:cs="Courier New"/>
           <w:lang w:val="en-US"/>
         </w:rPr>
-        <w:t xml:space="preserve">    </w:t>
+        <w:t>double[] grades;</w:t>
       </w:r>
       <w:r>
         <w:rPr>
           <w:rFonts w:ascii="Courier New" w:hAnsi="Courier New" w:cs="Courier New"/>
           <w:lang w:val="en-US"/>
         </w:rPr>
-        <w:t>double[] grades;</w:t>
+        <w:br/>
       </w:r>
       <w:r>
         <w:rPr>
@@ -1516,6 +1688,27 @@
           <w:rFonts w:ascii="Courier New" w:hAnsi="Courier New" w:cs="Courier New"/>
           <w:lang w:val="en-US"/>
         </w:rPr>
+        <w:t xml:space="preserve">    StudentGrades(</w:t>
+      </w:r>
+      <w:r>
+        <w:rPr>
+          <w:rFonts w:ascii="Courier New" w:hAnsi="Courier New" w:cs="Courier New"/>
+          <w:lang w:val="en-US"/>
+        </w:rPr>
+        <w:t xml:space="preserve">String name, </w:t>
+      </w:r>
+      <w:r>
+        <w:rPr>
+          <w:rFonts w:ascii="Courier New" w:hAnsi="Courier New" w:cs="Courier New"/>
+          <w:lang w:val="en-US"/>
+        </w:rPr>
+        <w:t>double[] grades) {</w:t>
+      </w:r>
+      <w:r>
+        <w:rPr>
+          <w:rFonts w:ascii="Courier New" w:hAnsi="Courier New" w:cs="Courier New"/>
+          <w:lang w:val="en-US"/>
+        </w:rPr>
         <w:br/>
       </w:r>
       <w:r>
@@ -1523,55 +1716,21 @@
           <w:rFonts w:ascii="Courier New" w:hAnsi="Courier New" w:cs="Courier New"/>
           <w:lang w:val="en-US"/>
         </w:rPr>
-        <w:t xml:space="preserve">    StudentGrades(</w:t>
+        <w:t xml:space="preserve">        </w:t>
       </w:r>
       <w:r>
         <w:rPr>
           <w:rFonts w:ascii="Courier New" w:hAnsi="Courier New" w:cs="Courier New"/>
           <w:lang w:val="en-US"/>
         </w:rPr>
-        <w:t xml:space="preserve">String name, </w:t>
+        <w:t>this.studentName = name;</w:t>
       </w:r>
       <w:r>
         <w:rPr>
           <w:rFonts w:ascii="Courier New" w:hAnsi="Courier New" w:cs="Courier New"/>
           <w:lang w:val="en-US"/>
         </w:rPr>
-        <w:t>double[] grades) {</w:t>
-      </w:r>
-      <w:r>
-        <w:rPr>
-          <w:rFonts w:ascii="Courier New" w:hAnsi="Courier New" w:cs="Courier New"/>
-          <w:lang w:val="en-US"/>
-        </w:rPr>
         <w:br/>
-      </w:r>
-      <w:r>
-        <w:rPr>
-          <w:rFonts w:ascii="Courier New" w:hAnsi="Courier New" w:cs="Courier New"/>
-          <w:lang w:val="en-US"/>
-        </w:rPr>
-        <w:t xml:space="preserve">        </w:t>
-      </w:r>
-      <w:r>
-        <w:rPr>
-          <w:rFonts w:ascii="Courier New" w:hAnsi="Courier New" w:cs="Courier New"/>
-          <w:lang w:val="en-US"/>
-        </w:rPr>
-        <w:t>this.studentName = name;</w:t>
-      </w:r>
-      <w:r>
-        <w:rPr>
-          <w:rFonts w:ascii="Courier New" w:hAnsi="Courier New" w:cs="Courier New"/>
-          <w:lang w:val="en-US"/>
-        </w:rPr>
-        <w:br/>
-      </w:r>
-      <w:r>
-        <w:rPr>
-          <w:rFonts w:ascii="Courier New" w:hAnsi="Courier New" w:cs="Courier New"/>
-          <w:lang w:val="en-US"/>
-        </w:rPr>
         <w:t xml:space="preserve">        </w:t>
       </w:r>
       <w:r>
@@ -1880,7 +2039,6 @@
         <w:rPr>
           <w:lang w:val="en-US"/>
         </w:rPr>
-        <w:lastRenderedPageBreak/>
         <w:t>Add the constructor Student</w:t>
       </w:r>
       <w:r>
@@ -1899,13 +2057,7 @@
         <w:rPr>
           <w:lang w:val="en-US"/>
         </w:rPr>
-        <w:t>String name</w:t>
-      </w:r>
-      <w:r>
-        <w:rPr>
-          <w:lang w:val="en-US"/>
-        </w:rPr>
-        <w:t xml:space="preserve">) that </w:t>
+        <w:t xml:space="preserve">String name) that </w:t>
       </w:r>
       <w:r>
         <w:rPr>
@@ -2195,16 +2347,7 @@
         <w:t>s</w:t>
       </w:r>
       <w:r>
-        <w:t xml:space="preserve"> a clock to </w:t>
-      </w:r>
-      <w:r>
-        <w:t>09</w:t>
-      </w:r>
-      <w:r>
-        <w:t>:</w:t>
-      </w:r>
-      <w:r>
-        <w:t>03</w:t>
+        <w:t xml:space="preserve"> a clock to 09:03</w:t>
       </w:r>
     </w:p>
     <w:p>
@@ -2565,7 +2708,6 @@
         <w:pStyle w:val="Polecenie"/>
       </w:pPr>
       <w:r>
-        <w:lastRenderedPageBreak/>
         <w:t>Display a report with a list of rooms (</w:t>
       </w:r>
       <w:r>
@@ -2688,7 +2830,7 @@
     </w:p>
     <w:sectPr>
       <w:footerReference w:type="default" r:id="rId8"/>
-      <w:pgSz w:w="11907" w:h="16840" w:orient="portrait" w:code="9"/>
+      <w:pgSz w:w="11907" w:h="16840" w:code="9"/>
       <w:pgMar w:top="1417" w:right="1417" w:bottom="1417" w:left="1417" w:header="709" w:footer="709" w:gutter="0"/>
       <w:cols w:space="708"/>
       <w:docGrid w:linePitch="360"/>
@@ -2698,7 +2840,7 @@
 </file>
 
 <file path=word/endnotes.xml><?xml version="1.0" encoding="utf-8"?>
-<w:endnotes xmlns:wpc="http://schemas.microsoft.com/office/word/2010/wordprocessingCanvas" xmlns:cx="http://schemas.microsoft.com/office/drawing/2014/chartex" xmlns:cx1="http://schemas.microsoft.com/office/drawing/2015/9/8/chartex" xmlns:cx2="http://schemas.microsoft.com/office/drawing/2015/10/21/chartex" xmlns:cx3="http://schemas.microsoft.com/office/drawing/2016/5/9/chartex" xmlns:cx4="http://schemas.microsoft.com/office/drawing/2016/5/10/chartex" xmlns:cx5="http://schemas.microsoft.com/office/drawing/2016/5/11/chartex" xmlns:cx6="http://schemas.microsoft.com/office/drawing/2016/5/12/chartex" xmlns:cx7="http://schemas.microsoft.com/office/drawing/2016/5/13/chartex" xmlns:cx8="http://schemas.microsoft.com/office/drawing/2016/5/14/chartex" xmlns:mc="http://schemas.openxmlformats.org/markup-compatibility/2006" xmlns:aink="http://schemas.microsoft.com/office/drawing/2016/ink" xmlns:am3d="http://schemas.microsoft.com/office/drawing/2017/model3d" xmlns:o="urn:schemas-microsoft-com:office:office" xmlns:r="http://schemas.openxmlformats.org/officeDocument/2006/relationships" xmlns:m="http://schemas.openxmlformats.org/officeDocument/2006/math" xmlns:v="urn:schemas-microsoft-com:vml" xmlns:wp14="http://schemas.microsoft.com/office/word/2010/wordprocessingDrawing" xmlns:wp="http://schemas.openxmlformats.org/drawingml/2006/wordprocessingDrawing" xmlns:w10="urn:schemas-microsoft-com:office:word" xmlns:w="http://schemas.openxmlformats.org/wordprocessingml/2006/main" xmlns:w14="http://schemas.microsoft.com/office/word/2010/wordml" xmlns:w15="http://schemas.microsoft.com/office/word/2012/wordml" xmlns:w16cex="http://schemas.microsoft.com/office/word/2018/wordml/cex" xmlns:w16cid="http://schemas.microsoft.com/office/word/2016/wordml/cid" xmlns:w16="http://schemas.microsoft.com/office/word/2018/wordml" xmlns:w16sdtdh="http://schemas.microsoft.com/office/word/2020/wordml/sdtdatahash" xmlns:w16se="http://schemas.microsoft.com/office/word/2015/wordml/symex" xmlns:wpg="http://schemas.microsoft.com/office/word/2010/wordprocessingGroup" xmlns:wpi="http://schemas.microsoft.com/office/word/2010/wordprocessingInk" xmlns:wne="http://schemas.microsoft.com/office/word/2006/wordml" xmlns:wps="http://schemas.microsoft.com/office/word/2010/wordprocessingShape" mc:Ignorable="w14 w15 w16se w16cid w16 w16cex w16sdtdh wp14">
+<w:endnotes xmlns:wpc="http://schemas.microsoft.com/office/word/2010/wordprocessingCanvas" xmlns:cx="http://schemas.microsoft.com/office/drawing/2014/chartex" xmlns:cx1="http://schemas.microsoft.com/office/drawing/2015/9/8/chartex" xmlns:cx2="http://schemas.microsoft.com/office/drawing/2015/10/21/chartex" xmlns:cx3="http://schemas.microsoft.com/office/drawing/2016/5/9/chartex" xmlns:cx4="http://schemas.microsoft.com/office/drawing/2016/5/10/chartex" xmlns:cx5="http://schemas.microsoft.com/office/drawing/2016/5/11/chartex" xmlns:cx6="http://schemas.microsoft.com/office/drawing/2016/5/12/chartex" xmlns:cx7="http://schemas.microsoft.com/office/drawing/2016/5/13/chartex" xmlns:cx8="http://schemas.microsoft.com/office/drawing/2016/5/14/chartex" xmlns:mc="http://schemas.openxmlformats.org/markup-compatibility/2006" xmlns:aink="http://schemas.microsoft.com/office/drawing/2016/ink" xmlns:am3d="http://schemas.microsoft.com/office/drawing/2017/model3d" xmlns:o="urn:schemas-microsoft-com:office:office" xmlns:oel="http://schemas.microsoft.com/office/2019/extlst" xmlns:r="http://schemas.openxmlformats.org/officeDocument/2006/relationships" xmlns:m="http://schemas.openxmlformats.org/officeDocument/2006/math" xmlns:v="urn:schemas-microsoft-com:vml" xmlns:wp14="http://schemas.microsoft.com/office/word/2010/wordprocessingDrawing" xmlns:wp="http://schemas.openxmlformats.org/drawingml/2006/wordprocessingDrawing" xmlns:w10="urn:schemas-microsoft-com:office:word" xmlns:w="http://schemas.openxmlformats.org/wordprocessingml/2006/main" xmlns:w14="http://schemas.microsoft.com/office/word/2010/wordml" xmlns:w15="http://schemas.microsoft.com/office/word/2012/wordml" xmlns:w16cex="http://schemas.microsoft.com/office/word/2018/wordml/cex" xmlns:w16cid="http://schemas.microsoft.com/office/word/2016/wordml/cid" xmlns:w16="http://schemas.microsoft.com/office/word/2018/wordml" xmlns:w16sdtdh="http://schemas.microsoft.com/office/word/2020/wordml/sdtdatahash" xmlns:w16se="http://schemas.microsoft.com/office/word/2015/wordml/symex" xmlns:wpg="http://schemas.microsoft.com/office/word/2010/wordprocessingGroup" xmlns:wpi="http://schemas.microsoft.com/office/word/2010/wordprocessingInk" xmlns:wne="http://schemas.microsoft.com/office/word/2006/wordml" xmlns:wps="http://schemas.microsoft.com/office/word/2010/wordprocessingShape" mc:Ignorable="w14 w15 w16se w16cid w16 w16cex w16sdtdh wp14">
   <w:endnote w:type="separator" w:id="-1">
     <w:p>
       <w:pPr>
@@ -2723,7 +2865,7 @@
 </file>
 
 <file path=word/footer1.xml><?xml version="1.0" encoding="utf-8"?>
-<w:ftr xmlns:wpc="http://schemas.microsoft.com/office/word/2010/wordprocessingCanvas" xmlns:cx="http://schemas.microsoft.com/office/drawing/2014/chartex" xmlns:cx1="http://schemas.microsoft.com/office/drawing/2015/9/8/chartex" xmlns:cx2="http://schemas.microsoft.com/office/drawing/2015/10/21/chartex" xmlns:cx3="http://schemas.microsoft.com/office/drawing/2016/5/9/chartex" xmlns:cx4="http://schemas.microsoft.com/office/drawing/2016/5/10/chartex" xmlns:cx5="http://schemas.microsoft.com/office/drawing/2016/5/11/chartex" xmlns:cx6="http://schemas.microsoft.com/office/drawing/2016/5/12/chartex" xmlns:cx7="http://schemas.microsoft.com/office/drawing/2016/5/13/chartex" xmlns:cx8="http://schemas.microsoft.com/office/drawing/2016/5/14/chartex" xmlns:mc="http://schemas.openxmlformats.org/markup-compatibility/2006" xmlns:aink="http://schemas.microsoft.com/office/drawing/2016/ink" xmlns:am3d="http://schemas.microsoft.com/office/drawing/2017/model3d" xmlns:o="urn:schemas-microsoft-com:office:office" xmlns:r="http://schemas.openxmlformats.org/officeDocument/2006/relationships" xmlns:m="http://schemas.openxmlformats.org/officeDocument/2006/math" xmlns:v="urn:schemas-microsoft-com:vml" xmlns:wp14="http://schemas.microsoft.com/office/word/2010/wordprocessingDrawing" xmlns:wp="http://schemas.openxmlformats.org/drawingml/2006/wordprocessingDrawing" xmlns:w10="urn:schemas-microsoft-com:office:word" xmlns:w="http://schemas.openxmlformats.org/wordprocessingml/2006/main" xmlns:w14="http://schemas.microsoft.com/office/word/2010/wordml" xmlns:w15="http://schemas.microsoft.com/office/word/2012/wordml" xmlns:w16cex="http://schemas.microsoft.com/office/word/2018/wordml/cex" xmlns:w16cid="http://schemas.microsoft.com/office/word/2016/wordml/cid" xmlns:w16="http://schemas.microsoft.com/office/word/2018/wordml" xmlns:w16sdtdh="http://schemas.microsoft.com/office/word/2020/wordml/sdtdatahash" xmlns:w16se="http://schemas.microsoft.com/office/word/2015/wordml/symex" xmlns:wpg="http://schemas.microsoft.com/office/word/2010/wordprocessingGroup" xmlns:wpi="http://schemas.microsoft.com/office/word/2010/wordprocessingInk" xmlns:wne="http://schemas.microsoft.com/office/word/2006/wordml" xmlns:wps="http://schemas.microsoft.com/office/word/2010/wordprocessingShape" mc:Ignorable="w14 w15 w16se w16cid w16 w16cex w16sdtdh wp14">
+<w:ftr xmlns:wpc="http://schemas.microsoft.com/office/word/2010/wordprocessingCanvas" xmlns:cx="http://schemas.microsoft.com/office/drawing/2014/chartex" xmlns:cx1="http://schemas.microsoft.com/office/drawing/2015/9/8/chartex" xmlns:cx2="http://schemas.microsoft.com/office/drawing/2015/10/21/chartex" xmlns:cx3="http://schemas.microsoft.com/office/drawing/2016/5/9/chartex" xmlns:cx4="http://schemas.microsoft.com/office/drawing/2016/5/10/chartex" xmlns:cx5="http://schemas.microsoft.com/office/drawing/2016/5/11/chartex" xmlns:cx6="http://schemas.microsoft.com/office/drawing/2016/5/12/chartex" xmlns:cx7="http://schemas.microsoft.com/office/drawing/2016/5/13/chartex" xmlns:cx8="http://schemas.microsoft.com/office/drawing/2016/5/14/chartex" xmlns:mc="http://schemas.openxmlformats.org/markup-compatibility/2006" xmlns:aink="http://schemas.microsoft.com/office/drawing/2016/ink" xmlns:am3d="http://schemas.microsoft.com/office/drawing/2017/model3d" xmlns:o="urn:schemas-microsoft-com:office:office" xmlns:oel="http://schemas.microsoft.com/office/2019/extlst" xmlns:r="http://schemas.openxmlformats.org/officeDocument/2006/relationships" xmlns:m="http://schemas.openxmlformats.org/officeDocument/2006/math" xmlns:v="urn:schemas-microsoft-com:vml" xmlns:wp14="http://schemas.microsoft.com/office/word/2010/wordprocessingDrawing" xmlns:wp="http://schemas.openxmlformats.org/drawingml/2006/wordprocessingDrawing" xmlns:w10="urn:schemas-microsoft-com:office:word" xmlns:w="http://schemas.openxmlformats.org/wordprocessingml/2006/main" xmlns:w14="http://schemas.microsoft.com/office/word/2010/wordml" xmlns:w15="http://schemas.microsoft.com/office/word/2012/wordml" xmlns:w16cex="http://schemas.microsoft.com/office/word/2018/wordml/cex" xmlns:w16cid="http://schemas.microsoft.com/office/word/2016/wordml/cid" xmlns:w16="http://schemas.microsoft.com/office/word/2018/wordml" xmlns:w16sdtdh="http://schemas.microsoft.com/office/word/2020/wordml/sdtdatahash" xmlns:w16se="http://schemas.microsoft.com/office/word/2015/wordml/symex" xmlns:wpg="http://schemas.microsoft.com/office/word/2010/wordprocessingGroup" xmlns:wpi="http://schemas.microsoft.com/office/word/2010/wordprocessingInk" xmlns:wne="http://schemas.microsoft.com/office/word/2006/wordml" xmlns:wps="http://schemas.microsoft.com/office/word/2010/wordprocessingShape" mc:Ignorable="w14 w15 w16se w16cid w16 w16cex w16sdtdh wp14">
   <w:sdt>
     <w:sdtPr>
       <w:id w:val="1517344788"/>
@@ -2740,7 +2882,7 @@
     <w:sdtContent>
       <w:p>
         <w:pPr>
-          <w:pStyle w:val="Stopka"/>
+          <w:pStyle w:val="Footer"/>
           <w:jc w:val="center"/>
         </w:pPr>
         <w:r>
@@ -2769,14 +2911,14 @@
   </w:sdt>
   <w:p>
     <w:pPr>
-      <w:pStyle w:val="Stopka"/>
+      <w:pStyle w:val="Footer"/>
     </w:pPr>
   </w:p>
 </w:ftr>
 </file>
 
 <file path=word/footnotes.xml><?xml version="1.0" encoding="utf-8"?>
-<w:footnotes xmlns:wpc="http://schemas.microsoft.com/office/word/2010/wordprocessingCanvas" xmlns:cx="http://schemas.microsoft.com/office/drawing/2014/chartex" xmlns:cx1="http://schemas.microsoft.com/office/drawing/2015/9/8/chartex" xmlns:cx2="http://schemas.microsoft.com/office/drawing/2015/10/21/chartex" xmlns:cx3="http://schemas.microsoft.com/office/drawing/2016/5/9/chartex" xmlns:cx4="http://schemas.microsoft.com/office/drawing/2016/5/10/chartex" xmlns:cx5="http://schemas.microsoft.com/office/drawing/2016/5/11/chartex" xmlns:cx6="http://schemas.microsoft.com/office/drawing/2016/5/12/chartex" xmlns:cx7="http://schemas.microsoft.com/office/drawing/2016/5/13/chartex" xmlns:cx8="http://schemas.microsoft.com/office/drawing/2016/5/14/chartex" xmlns:mc="http://schemas.openxmlformats.org/markup-compatibility/2006" xmlns:aink="http://schemas.microsoft.com/office/drawing/2016/ink" xmlns:am3d="http://schemas.microsoft.com/office/drawing/2017/model3d" xmlns:o="urn:schemas-microsoft-com:office:office" xmlns:r="http://schemas.openxmlformats.org/officeDocument/2006/relationships" xmlns:m="http://schemas.openxmlformats.org/officeDocument/2006/math" xmlns:v="urn:schemas-microsoft-com:vml" xmlns:wp14="http://schemas.microsoft.com/office/word/2010/wordprocessingDrawing" xmlns:wp="http://schemas.openxmlformats.org/drawingml/2006/wordprocessingDrawing" xmlns:w10="urn:schemas-microsoft-com:office:word" xmlns:w="http://schemas.openxmlformats.org/wordprocessingml/2006/main" xmlns:w14="http://schemas.microsoft.com/office/word/2010/wordml" xmlns:w15="http://schemas.microsoft.com/office/word/2012/wordml" xmlns:w16cex="http://schemas.microsoft.com/office/word/2018/wordml/cex" xmlns:w16cid="http://schemas.microsoft.com/office/word/2016/wordml/cid" xmlns:w16="http://schemas.microsoft.com/office/word/2018/wordml" xmlns:w16sdtdh="http://schemas.microsoft.com/office/word/2020/wordml/sdtdatahash" xmlns:w16se="http://schemas.microsoft.com/office/word/2015/wordml/symex" xmlns:wpg="http://schemas.microsoft.com/office/word/2010/wordprocessingGroup" xmlns:wpi="http://schemas.microsoft.com/office/word/2010/wordprocessingInk" xmlns:wne="http://schemas.microsoft.com/office/word/2006/wordml" xmlns:wps="http://schemas.microsoft.com/office/word/2010/wordprocessingShape" mc:Ignorable="w14 w15 w16se w16cid w16 w16cex w16sdtdh wp14">
+<w:footnotes xmlns:wpc="http://schemas.microsoft.com/office/word/2010/wordprocessingCanvas" xmlns:cx="http://schemas.microsoft.com/office/drawing/2014/chartex" xmlns:cx1="http://schemas.microsoft.com/office/drawing/2015/9/8/chartex" xmlns:cx2="http://schemas.microsoft.com/office/drawing/2015/10/21/chartex" xmlns:cx3="http://schemas.microsoft.com/office/drawing/2016/5/9/chartex" xmlns:cx4="http://schemas.microsoft.com/office/drawing/2016/5/10/chartex" xmlns:cx5="http://schemas.microsoft.com/office/drawing/2016/5/11/chartex" xmlns:cx6="http://schemas.microsoft.com/office/drawing/2016/5/12/chartex" xmlns:cx7="http://schemas.microsoft.com/office/drawing/2016/5/13/chartex" xmlns:cx8="http://schemas.microsoft.com/office/drawing/2016/5/14/chartex" xmlns:mc="http://schemas.openxmlformats.org/markup-compatibility/2006" xmlns:aink="http://schemas.microsoft.com/office/drawing/2016/ink" xmlns:am3d="http://schemas.microsoft.com/office/drawing/2017/model3d" xmlns:o="urn:schemas-microsoft-com:office:office" xmlns:oel="http://schemas.microsoft.com/office/2019/extlst" xmlns:r="http://schemas.openxmlformats.org/officeDocument/2006/relationships" xmlns:m="http://schemas.openxmlformats.org/officeDocument/2006/math" xmlns:v="urn:schemas-microsoft-com:vml" xmlns:wp14="http://schemas.microsoft.com/office/word/2010/wordprocessingDrawing" xmlns:wp="http://schemas.openxmlformats.org/drawingml/2006/wordprocessingDrawing" xmlns:w10="urn:schemas-microsoft-com:office:word" xmlns:w="http://schemas.openxmlformats.org/wordprocessingml/2006/main" xmlns:w14="http://schemas.microsoft.com/office/word/2010/wordml" xmlns:w15="http://schemas.microsoft.com/office/word/2012/wordml" xmlns:w16cex="http://schemas.microsoft.com/office/word/2018/wordml/cex" xmlns:w16cid="http://schemas.microsoft.com/office/word/2016/wordml/cid" xmlns:w16="http://schemas.microsoft.com/office/word/2018/wordml" xmlns:w16sdtdh="http://schemas.microsoft.com/office/word/2020/wordml/sdtdatahash" xmlns:w16se="http://schemas.microsoft.com/office/word/2015/wordml/symex" xmlns:wpg="http://schemas.microsoft.com/office/word/2010/wordprocessingGroup" xmlns:wpi="http://schemas.microsoft.com/office/word/2010/wordprocessingInk" xmlns:wne="http://schemas.microsoft.com/office/word/2006/wordml" xmlns:wps="http://schemas.microsoft.com/office/word/2010/wordprocessingShape" mc:Ignorable="w14 w15 w16se w16cid w16 w16cex w16sdtdh wp14">
   <w:footnote w:type="separator" w:id="-1">
     <w:p>
       <w:pPr>
@@ -2801,7 +2943,7 @@
 </file>
 
 <file path=word/numbering.xml><?xml version="1.0" encoding="utf-8"?>
-<w:numbering xmlns:wpc="http://schemas.microsoft.com/office/word/2010/wordprocessingCanvas" xmlns:cx="http://schemas.microsoft.com/office/drawing/2014/chartex" xmlns:cx1="http://schemas.microsoft.com/office/drawing/2015/9/8/chartex" xmlns:cx2="http://schemas.microsoft.com/office/drawing/2015/10/21/chartex" xmlns:cx3="http://schemas.microsoft.com/office/drawing/2016/5/9/chartex" xmlns:cx4="http://schemas.microsoft.com/office/drawing/2016/5/10/chartex" xmlns:cx5="http://schemas.microsoft.com/office/drawing/2016/5/11/chartex" xmlns:cx6="http://schemas.microsoft.com/office/drawing/2016/5/12/chartex" xmlns:cx7="http://schemas.microsoft.com/office/drawing/2016/5/13/chartex" xmlns:cx8="http://schemas.microsoft.com/office/drawing/2016/5/14/chartex" xmlns:mc="http://schemas.openxmlformats.org/markup-compatibility/2006" xmlns:aink="http://schemas.microsoft.com/office/drawing/2016/ink" xmlns:am3d="http://schemas.microsoft.com/office/drawing/2017/model3d" xmlns:o="urn:schemas-microsoft-com:office:office" xmlns:r="http://schemas.openxmlformats.org/officeDocument/2006/relationships" xmlns:m="http://schemas.openxmlformats.org/officeDocument/2006/math" xmlns:v="urn:schemas-microsoft-com:vml" xmlns:wp14="http://schemas.microsoft.com/office/word/2010/wordprocessingDrawing" xmlns:wp="http://schemas.openxmlformats.org/drawingml/2006/wordprocessingDrawing" xmlns:w10="urn:schemas-microsoft-com:office:word" xmlns:w="http://schemas.openxmlformats.org/wordprocessingml/2006/main" xmlns:w14="http://schemas.microsoft.com/office/word/2010/wordml" xmlns:w15="http://schemas.microsoft.com/office/word/2012/wordml" xmlns:w16cex="http://schemas.microsoft.com/office/word/2018/wordml/cex" xmlns:w16cid="http://schemas.microsoft.com/office/word/2016/wordml/cid" xmlns:w16="http://schemas.microsoft.com/office/word/2018/wordml" xmlns:w16sdtdh="http://schemas.microsoft.com/office/word/2020/wordml/sdtdatahash" xmlns:w16se="http://schemas.microsoft.com/office/word/2015/wordml/symex" xmlns:wpg="http://schemas.microsoft.com/office/word/2010/wordprocessingGroup" xmlns:wpi="http://schemas.microsoft.com/office/word/2010/wordprocessingInk" xmlns:wne="http://schemas.microsoft.com/office/word/2006/wordml" xmlns:wps="http://schemas.microsoft.com/office/word/2010/wordprocessingShape" mc:Ignorable="w14 w15 w16se w16cid w16 w16cex w16sdtdh wp14">
+<w:numbering xmlns:wpc="http://schemas.microsoft.com/office/word/2010/wordprocessingCanvas" xmlns:cx="http://schemas.microsoft.com/office/drawing/2014/chartex" xmlns:cx1="http://schemas.microsoft.com/office/drawing/2015/9/8/chartex" xmlns:cx2="http://schemas.microsoft.com/office/drawing/2015/10/21/chartex" xmlns:cx3="http://schemas.microsoft.com/office/drawing/2016/5/9/chartex" xmlns:cx4="http://schemas.microsoft.com/office/drawing/2016/5/10/chartex" xmlns:cx5="http://schemas.microsoft.com/office/drawing/2016/5/11/chartex" xmlns:cx6="http://schemas.microsoft.com/office/drawing/2016/5/12/chartex" xmlns:cx7="http://schemas.microsoft.com/office/drawing/2016/5/13/chartex" xmlns:cx8="http://schemas.microsoft.com/office/drawing/2016/5/14/chartex" xmlns:mc="http://schemas.openxmlformats.org/markup-compatibility/2006" xmlns:aink="http://schemas.microsoft.com/office/drawing/2016/ink" xmlns:am3d="http://schemas.microsoft.com/office/drawing/2017/model3d" xmlns:o="urn:schemas-microsoft-com:office:office" xmlns:oel="http://schemas.microsoft.com/office/2019/extlst" xmlns:r="http://schemas.openxmlformats.org/officeDocument/2006/relationships" xmlns:m="http://schemas.openxmlformats.org/officeDocument/2006/math" xmlns:v="urn:schemas-microsoft-com:vml" xmlns:wp14="http://schemas.microsoft.com/office/word/2010/wordprocessingDrawing" xmlns:wp="http://schemas.openxmlformats.org/drawingml/2006/wordprocessingDrawing" xmlns:w10="urn:schemas-microsoft-com:office:word" xmlns:w="http://schemas.openxmlformats.org/wordprocessingml/2006/main" xmlns:w14="http://schemas.microsoft.com/office/word/2010/wordml" xmlns:w15="http://schemas.microsoft.com/office/word/2012/wordml" xmlns:w16cex="http://schemas.microsoft.com/office/word/2018/wordml/cex" xmlns:w16cid="http://schemas.microsoft.com/office/word/2016/wordml/cid" xmlns:w16="http://schemas.microsoft.com/office/word/2018/wordml" xmlns:w16sdtdh="http://schemas.microsoft.com/office/word/2020/wordml/sdtdatahash" xmlns:w16se="http://schemas.microsoft.com/office/word/2015/wordml/symex" xmlns:wpg="http://schemas.microsoft.com/office/word/2010/wordprocessingGroup" xmlns:wpi="http://schemas.microsoft.com/office/word/2010/wordprocessingInk" xmlns:wne="http://schemas.microsoft.com/office/word/2006/wordml" xmlns:wps="http://schemas.microsoft.com/office/word/2010/wordprocessingShape" mc:Ignorable="w14 w15 w16se w16cid w16 w16cex w16sdtdh wp14">
   <w:abstractNum w:abstractNumId="0" w15:restartNumberingAfterBreak="0">
     <w:nsid w:val="49B73AAA"/>
     <w:multiLevelType w:val="hybridMultilevel"/>
@@ -3008,13 +3150,13 @@
       </w:rPr>
     </w:lvl>
   </w:abstractNum>
-  <w:num w:numId="1">
+  <w:num w:numId="1" w16cid:durableId="1096364341">
     <w:abstractNumId w:val="0"/>
   </w:num>
-  <w:num w:numId="2">
+  <w:num w:numId="2" w16cid:durableId="1607157070">
     <w:abstractNumId w:val="1"/>
   </w:num>
-  <w:num w:numId="3">
+  <w:num w:numId="3" w16cid:durableId="1881355582">
     <w:abstractNumId w:val="1"/>
     <w:lvlOverride w:ilvl="0">
       <w:startOverride w:val="1"/>
@@ -3049,11 +3191,11 @@
 </file>
 
 <file path=word/styles.xml><?xml version="1.0" encoding="utf-8"?>
-<w:styles xmlns:wp14="http://schemas.microsoft.com/office/word/2010/wordprocessingDrawing" xmlns:mc="http://schemas.openxmlformats.org/markup-compatibility/2006" xmlns:r="http://schemas.openxmlformats.org/officeDocument/2006/relationships" xmlns:w="http://schemas.openxmlformats.org/wordprocessingml/2006/main" xmlns:w14="http://schemas.microsoft.com/office/word/2010/wordml" xmlns:w15="http://schemas.microsoft.com/office/word/2012/wordml" xmlns:w16cex="http://schemas.microsoft.com/office/word/2018/wordml/cex" xmlns:w16cid="http://schemas.microsoft.com/office/word/2016/wordml/cid" xmlns:w16="http://schemas.microsoft.com/office/word/2018/wordml" xmlns:w16sdtdh="http://schemas.microsoft.com/office/word/2020/wordml/sdtdatahash" xmlns:w16se="http://schemas.microsoft.com/office/word/2015/wordml/symex" mc:Ignorable="w14 w15 w16se w16cid w16 w16cex w16sdtdh wp14">
+<w:styles xmlns:mc="http://schemas.openxmlformats.org/markup-compatibility/2006" xmlns:r="http://schemas.openxmlformats.org/officeDocument/2006/relationships" xmlns:w="http://schemas.openxmlformats.org/wordprocessingml/2006/main" xmlns:w14="http://schemas.microsoft.com/office/word/2010/wordml" xmlns:w15="http://schemas.microsoft.com/office/word/2012/wordml" xmlns:w16cex="http://schemas.microsoft.com/office/word/2018/wordml/cex" xmlns:w16cid="http://schemas.microsoft.com/office/word/2016/wordml/cid" xmlns:w16="http://schemas.microsoft.com/office/word/2018/wordml" xmlns:w16sdtdh="http://schemas.microsoft.com/office/word/2020/wordml/sdtdatahash" xmlns:w16se="http://schemas.microsoft.com/office/word/2015/wordml/symex" mc:Ignorable="w14 w15 w16se w16cid w16 w16cex w16sdtdh">
   <w:docDefaults>
     <w:rPrDefault>
       <w:rPr>
-        <w:rFonts w:asciiTheme="minorHAnsi" w:hAnsiTheme="minorHAnsi" w:eastAsiaTheme="minorHAnsi" w:cstheme="minorBidi"/>
+        <w:rFonts w:asciiTheme="minorHAnsi" w:eastAsiaTheme="minorHAnsi" w:hAnsiTheme="minorHAnsi" w:cstheme="minorBidi"/>
         <w:sz w:val="22"/>
         <w:szCs w:val="22"/>
         <w:lang w:val="en-US" w:eastAsia="en-US" w:bidi="ar-SA"/>
@@ -3068,14 +3210,14 @@
   <w:latentStyles w:defLockedState="0" w:defUIPriority="99" w:defSemiHidden="0" w:defUnhideWhenUsed="0" w:defQFormat="0" w:count="376">
     <w:lsdException w:name="Normal" w:uiPriority="0" w:qFormat="1"/>
     <w:lsdException w:name="heading 1" w:uiPriority="9" w:qFormat="1"/>
-    <w:lsdException w:name="heading 2" w:uiPriority="9" w:semiHidden="1" w:unhideWhenUsed="1" w:qFormat="1"/>
-    <w:lsdException w:name="heading 3" w:uiPriority="9" w:semiHidden="1" w:unhideWhenUsed="1" w:qFormat="1"/>
-    <w:lsdException w:name="heading 4" w:uiPriority="9" w:semiHidden="1" w:unhideWhenUsed="1" w:qFormat="1"/>
-    <w:lsdException w:name="heading 5" w:uiPriority="9" w:semiHidden="1" w:unhideWhenUsed="1" w:qFormat="1"/>
-    <w:lsdException w:name="heading 6" w:uiPriority="9" w:semiHidden="1" w:unhideWhenUsed="1" w:qFormat="1"/>
-    <w:lsdException w:name="heading 7" w:uiPriority="9" w:semiHidden="1" w:unhideWhenUsed="1" w:qFormat="1"/>
-    <w:lsdException w:name="heading 8" w:uiPriority="9" w:semiHidden="1" w:unhideWhenUsed="1" w:qFormat="1"/>
-    <w:lsdException w:name="heading 9" w:uiPriority="9" w:semiHidden="1" w:unhideWhenUsed="1" w:qFormat="1"/>
+    <w:lsdException w:name="heading 2" w:semiHidden="1" w:uiPriority="9" w:unhideWhenUsed="1" w:qFormat="1"/>
+    <w:lsdException w:name="heading 3" w:semiHidden="1" w:uiPriority="9" w:unhideWhenUsed="1" w:qFormat="1"/>
+    <w:lsdException w:name="heading 4" w:semiHidden="1" w:uiPriority="9" w:unhideWhenUsed="1" w:qFormat="1"/>
+    <w:lsdException w:name="heading 5" w:semiHidden="1" w:uiPriority="9" w:unhideWhenUsed="1" w:qFormat="1"/>
+    <w:lsdException w:name="heading 6" w:semiHidden="1" w:uiPriority="9" w:unhideWhenUsed="1" w:qFormat="1"/>
+    <w:lsdException w:name="heading 7" w:semiHidden="1" w:uiPriority="9" w:unhideWhenUsed="1" w:qFormat="1"/>
+    <w:lsdException w:name="heading 8" w:semiHidden="1" w:uiPriority="9" w:unhideWhenUsed="1" w:qFormat="1"/>
+    <w:lsdException w:name="heading 9" w:semiHidden="1" w:uiPriority="9" w:unhideWhenUsed="1" w:qFormat="1"/>
     <w:lsdException w:name="index 1" w:semiHidden="1" w:unhideWhenUsed="1"/>
     <w:lsdException w:name="index 2" w:semiHidden="1" w:unhideWhenUsed="1"/>
     <w:lsdException w:name="index 3" w:semiHidden="1" w:unhideWhenUsed="1"/>
@@ -3085,22 +3227,22 @@
     <w:lsdException w:name="index 7" w:semiHidden="1" w:unhideWhenUsed="1"/>
     <w:lsdException w:name="index 8" w:semiHidden="1" w:unhideWhenUsed="1"/>
     <w:lsdException w:name="index 9" w:semiHidden="1" w:unhideWhenUsed="1"/>
-    <w:lsdException w:name="toc 1" w:uiPriority="39" w:semiHidden="1" w:unhideWhenUsed="1"/>
-    <w:lsdException w:name="toc 2" w:uiPriority="39" w:semiHidden="1" w:unhideWhenUsed="1"/>
-    <w:lsdException w:name="toc 3" w:uiPriority="39" w:semiHidden="1" w:unhideWhenUsed="1"/>
-    <w:lsdException w:name="toc 4" w:uiPriority="39" w:semiHidden="1" w:unhideWhenUsed="1"/>
-    <w:lsdException w:name="toc 5" w:uiPriority="39" w:semiHidden="1" w:unhideWhenUsed="1"/>
-    <w:lsdException w:name="toc 6" w:uiPriority="39" w:semiHidden="1" w:unhideWhenUsed="1"/>
-    <w:lsdException w:name="toc 7" w:uiPriority="39" w:semiHidden="1" w:unhideWhenUsed="1"/>
-    <w:lsdException w:name="toc 8" w:uiPriority="39" w:semiHidden="1" w:unhideWhenUsed="1"/>
-    <w:lsdException w:name="toc 9" w:uiPriority="39" w:semiHidden="1" w:unhideWhenUsed="1"/>
+    <w:lsdException w:name="toc 1" w:semiHidden="1" w:uiPriority="39" w:unhideWhenUsed="1"/>
+    <w:lsdException w:name="toc 2" w:semiHidden="1" w:uiPriority="39" w:unhideWhenUsed="1"/>
+    <w:lsdException w:name="toc 3" w:semiHidden="1" w:uiPriority="39" w:unhideWhenUsed="1"/>
+    <w:lsdException w:name="toc 4" w:semiHidden="1" w:uiPriority="39" w:unhideWhenUsed="1"/>
+    <w:lsdException w:name="toc 5" w:semiHidden="1" w:uiPriority="39" w:unhideWhenUsed="1"/>
+    <w:lsdException w:name="toc 6" w:semiHidden="1" w:uiPriority="39" w:unhideWhenUsed="1"/>
+    <w:lsdException w:name="toc 7" w:semiHidden="1" w:uiPriority="39" w:unhideWhenUsed="1"/>
+    <w:lsdException w:name="toc 8" w:semiHidden="1" w:uiPriority="39" w:unhideWhenUsed="1"/>
+    <w:lsdException w:name="toc 9" w:semiHidden="1" w:uiPriority="39" w:unhideWhenUsed="1"/>
     <w:lsdException w:name="Normal Indent" w:semiHidden="1" w:unhideWhenUsed="1"/>
     <w:lsdException w:name="footnote text" w:semiHidden="1" w:unhideWhenUsed="1"/>
     <w:lsdException w:name="annotation text" w:semiHidden="1" w:unhideWhenUsed="1"/>
     <w:lsdException w:name="header" w:semiHidden="1" w:unhideWhenUsed="1"/>
     <w:lsdException w:name="footer" w:semiHidden="1" w:unhideWhenUsed="1"/>
     <w:lsdException w:name="index heading" w:semiHidden="1" w:unhideWhenUsed="1"/>
-    <w:lsdException w:name="caption" w:uiPriority="35" w:semiHidden="1" w:unhideWhenUsed="1" w:qFormat="1"/>
+    <w:lsdException w:name="caption" w:semiHidden="1" w:uiPriority="35" w:unhideWhenUsed="1" w:qFormat="1"/>
     <w:lsdException w:name="table of figures" w:semiHidden="1" w:unhideWhenUsed="1"/>
     <w:lsdException w:name="envelope address" w:semiHidden="1" w:unhideWhenUsed="1"/>
     <w:lsdException w:name="envelope return" w:semiHidden="1" w:unhideWhenUsed="1"/>
@@ -3131,7 +3273,7 @@
     <w:lsdException w:name="Title" w:uiPriority="10" w:qFormat="1"/>
     <w:lsdException w:name="Closing" w:semiHidden="1" w:unhideWhenUsed="1"/>
     <w:lsdException w:name="Signature" w:semiHidden="1" w:unhideWhenUsed="1"/>
-    <w:lsdException w:name="Default Paragraph Font" w:uiPriority="1" w:semiHidden="1" w:unhideWhenUsed="1"/>
+    <w:lsdException w:name="Default Paragraph Font" w:semiHidden="1" w:uiPriority="1" w:unhideWhenUsed="1"/>
     <w:lsdException w:name="Body Text" w:semiHidden="1" w:unhideWhenUsed="1"/>
     <w:lsdException w:name="Body Text Indent" w:semiHidden="1" w:unhideWhenUsed="1"/>
     <w:lsdException w:name="List Continue" w:semiHidden="1" w:unhideWhenUsed="1"/>
@@ -3331,8 +3473,8 @@
     <w:lsdException w:name="Subtle Reference" w:uiPriority="31" w:qFormat="1"/>
     <w:lsdException w:name="Intense Reference" w:uiPriority="32" w:qFormat="1"/>
     <w:lsdException w:name="Book Title" w:uiPriority="33" w:qFormat="1"/>
-    <w:lsdException w:name="Bibliography" w:uiPriority="37" w:semiHidden="1" w:unhideWhenUsed="1"/>
-    <w:lsdException w:name="TOC Heading" w:uiPriority="39" w:semiHidden="1" w:unhideWhenUsed="1" w:qFormat="1"/>
+    <w:lsdException w:name="Bibliography" w:semiHidden="1" w:uiPriority="37" w:unhideWhenUsed="1"/>
+    <w:lsdException w:name="TOC Heading" w:semiHidden="1" w:uiPriority="39" w:unhideWhenUsed="1" w:qFormat="1"/>
     <w:lsdException w:name="Plain Table 1" w:uiPriority="41"/>
     <w:lsdException w:name="Plain Table 2" w:uiPriority="42"/>
     <w:lsdException w:name="Plain Table 3" w:uiPriority="43"/>
@@ -3443,16 +3585,16 @@
     <w:lsdException w:name="Unresolved Mention" w:semiHidden="1" w:unhideWhenUsed="1"/>
     <w:lsdException w:name="Smart Link" w:semiHidden="1" w:unhideWhenUsed="1"/>
   </w:latentStyles>
-  <w:style w:type="paragraph" w:styleId="Normalny" w:default="1">
+  <w:style w:type="paragraph" w:default="1" w:styleId="Normal">
     <w:name w:val="Normal"/>
     <w:qFormat/>
     <w:rsid w:val="001E7182"/>
   </w:style>
-  <w:style w:type="paragraph" w:styleId="Nagwek1">
+  <w:style w:type="paragraph" w:styleId="Heading1">
     <w:name w:val="heading 1"/>
-    <w:basedOn w:val="Normalny"/>
-    <w:next w:val="Normalny"/>
-    <w:link w:val="Nagwek1Znak"/>
+    <w:basedOn w:val="Normal"/>
+    <w:next w:val="Normal"/>
+    <w:link w:val="Heading1Char"/>
     <w:uiPriority w:val="9"/>
     <w:qFormat/>
     <w:rsid w:val="00D3342D"/>
@@ -3463,18 +3605,18 @@
       <w:outlineLvl w:val="0"/>
     </w:pPr>
     <w:rPr>
-      <w:rFonts w:asciiTheme="majorHAnsi" w:hAnsiTheme="majorHAnsi" w:eastAsiaTheme="majorEastAsia" w:cstheme="majorBidi"/>
+      <w:rFonts w:asciiTheme="majorHAnsi" w:eastAsiaTheme="majorEastAsia" w:hAnsiTheme="majorHAnsi" w:cstheme="majorBidi"/>
       <w:b/>
       <w:caps/>
       <w:sz w:val="32"/>
       <w:szCs w:val="32"/>
     </w:rPr>
   </w:style>
-  <w:style w:type="paragraph" w:styleId="Nagwek2">
+  <w:style w:type="paragraph" w:styleId="Heading2">
     <w:name w:val="heading 2"/>
-    <w:basedOn w:val="Normalny"/>
-    <w:next w:val="Normalny"/>
-    <w:link w:val="Nagwek2Znak"/>
+    <w:basedOn w:val="Normal"/>
+    <w:next w:val="Normal"/>
+    <w:link w:val="Heading2Char"/>
     <w:uiPriority w:val="9"/>
     <w:unhideWhenUsed/>
     <w:qFormat/>
@@ -3487,17 +3629,17 @@
       <w:outlineLvl w:val="1"/>
     </w:pPr>
     <w:rPr>
-      <w:rFonts w:asciiTheme="majorHAnsi" w:hAnsiTheme="majorHAnsi" w:eastAsiaTheme="majorEastAsia" w:cstheme="majorBidi"/>
+      <w:rFonts w:asciiTheme="majorHAnsi" w:eastAsiaTheme="majorEastAsia" w:hAnsiTheme="majorHAnsi" w:cstheme="majorBidi"/>
       <w:b/>
       <w:sz w:val="28"/>
       <w:szCs w:val="26"/>
     </w:rPr>
   </w:style>
-  <w:style w:type="paragraph" w:styleId="Nagwek3">
+  <w:style w:type="paragraph" w:styleId="Heading3">
     <w:name w:val="heading 3"/>
-    <w:basedOn w:val="Normalny"/>
-    <w:next w:val="Normalny"/>
-    <w:link w:val="Nagwek3Znak"/>
+    <w:basedOn w:val="Normal"/>
+    <w:next w:val="Normal"/>
+    <w:link w:val="Heading3Char"/>
     <w:uiPriority w:val="9"/>
     <w:unhideWhenUsed/>
     <w:qFormat/>
@@ -3509,19 +3651,18 @@
       <w:outlineLvl w:val="2"/>
     </w:pPr>
     <w:rPr>
-      <w:rFonts w:asciiTheme="majorHAnsi" w:hAnsiTheme="majorHAnsi" w:eastAsiaTheme="majorEastAsia" w:cstheme="majorBidi"/>
+      <w:rFonts w:asciiTheme="majorHAnsi" w:eastAsiaTheme="majorEastAsia" w:hAnsiTheme="majorHAnsi" w:cstheme="majorBidi"/>
       <w:color w:val="1F3763" w:themeColor="accent1" w:themeShade="7F"/>
       <w:sz w:val="24"/>
       <w:szCs w:val="24"/>
     </w:rPr>
   </w:style>
-  <w:style w:type="character" w:styleId="Domylnaczcionkaakapitu" w:default="1">
+  <w:style w:type="character" w:default="1" w:styleId="DefaultParagraphFont">
     <w:name w:val="Default Paragraph Font"/>
     <w:uiPriority w:val="1"/>
-    <w:semiHidden/>
     <w:unhideWhenUsed/>
   </w:style>
-  <w:style w:type="table" w:styleId="Standardowy" w:default="1">
+  <w:style w:type="table" w:default="1" w:styleId="TableNormal">
     <w:name w:val="Normal Table"/>
     <w:uiPriority w:val="99"/>
     <w:semiHidden/>
@@ -3536,56 +3677,56 @@
       </w:tblCellMar>
     </w:tblPr>
   </w:style>
-  <w:style w:type="numbering" w:styleId="Bezlisty" w:default="1">
+  <w:style w:type="numbering" w:default="1" w:styleId="NoList">
     <w:name w:val="No List"/>
     <w:uiPriority w:val="99"/>
     <w:semiHidden/>
     <w:unhideWhenUsed/>
   </w:style>
-  <w:style w:type="character" w:styleId="Nagwek1Znak" w:customStyle="1">
-    <w:name w:val="Nagłówek 1 Znak"/>
-    <w:basedOn w:val="Domylnaczcionkaakapitu"/>
-    <w:link w:val="Nagwek1"/>
+  <w:style w:type="character" w:customStyle="1" w:styleId="Heading1Char">
+    <w:name w:val="Heading 1 Char"/>
+    <w:basedOn w:val="DefaultParagraphFont"/>
+    <w:link w:val="Heading1"/>
     <w:uiPriority w:val="9"/>
     <w:rsid w:val="00D3342D"/>
     <w:rPr>
-      <w:rFonts w:asciiTheme="majorHAnsi" w:hAnsiTheme="majorHAnsi" w:eastAsiaTheme="majorEastAsia" w:cstheme="majorBidi"/>
+      <w:rFonts w:asciiTheme="majorHAnsi" w:eastAsiaTheme="majorEastAsia" w:hAnsiTheme="majorHAnsi" w:cstheme="majorBidi"/>
       <w:b/>
       <w:caps/>
       <w:sz w:val="32"/>
       <w:szCs w:val="32"/>
     </w:rPr>
   </w:style>
-  <w:style w:type="character" w:styleId="Nagwek2Znak" w:customStyle="1">
-    <w:name w:val="Nagłówek 2 Znak"/>
-    <w:basedOn w:val="Domylnaczcionkaakapitu"/>
-    <w:link w:val="Nagwek2"/>
+  <w:style w:type="character" w:customStyle="1" w:styleId="Heading2Char">
+    <w:name w:val="Heading 2 Char"/>
+    <w:basedOn w:val="DefaultParagraphFont"/>
+    <w:link w:val="Heading2"/>
     <w:uiPriority w:val="9"/>
     <w:rsid w:val="009B1D87"/>
     <w:rPr>
-      <w:rFonts w:asciiTheme="majorHAnsi" w:hAnsiTheme="majorHAnsi" w:eastAsiaTheme="majorEastAsia" w:cstheme="majorBidi"/>
+      <w:rFonts w:asciiTheme="majorHAnsi" w:eastAsiaTheme="majorEastAsia" w:hAnsiTheme="majorHAnsi" w:cstheme="majorBidi"/>
       <w:b/>
       <w:sz w:val="28"/>
       <w:szCs w:val="26"/>
     </w:rPr>
   </w:style>
-  <w:style w:type="paragraph" w:styleId="Tytu">
+  <w:style w:type="paragraph" w:styleId="Title">
     <w:name w:val="Title"/>
-    <w:basedOn w:val="Normalny"/>
-    <w:next w:val="Normalny"/>
-    <w:link w:val="TytuZnak"/>
+    <w:basedOn w:val="Normal"/>
+    <w:next w:val="Normal"/>
+    <w:link w:val="TitleChar"/>
     <w:uiPriority w:val="10"/>
     <w:qFormat/>
     <w:rsid w:val="00F15CCE"/>
     <w:pPr>
       <w:pBdr>
-        <w:bottom w:val="thinThickSmallGap" w:color="auto" w:sz="24" w:space="1"/>
+        <w:bottom w:val="thinThickSmallGap" w:sz="24" w:space="1" w:color="auto"/>
       </w:pBdr>
       <w:spacing w:after="360" w:line="240" w:lineRule="auto"/>
       <w:contextualSpacing/>
     </w:pPr>
     <w:rPr>
-      <w:rFonts w:asciiTheme="majorHAnsi" w:hAnsiTheme="majorHAnsi" w:eastAsiaTheme="majorEastAsia" w:cstheme="majorBidi"/>
+      <w:rFonts w:asciiTheme="majorHAnsi" w:eastAsiaTheme="majorEastAsia" w:hAnsiTheme="majorHAnsi" w:cstheme="majorBidi"/>
       <w:b/>
       <w:smallCaps/>
       <w:spacing w:val="-10"/>
@@ -3594,14 +3735,14 @@
       <w:szCs w:val="56"/>
     </w:rPr>
   </w:style>
-  <w:style w:type="character" w:styleId="TytuZnak" w:customStyle="1">
-    <w:name w:val="Tytuł Znak"/>
-    <w:basedOn w:val="Domylnaczcionkaakapitu"/>
-    <w:link w:val="Tytu"/>
+  <w:style w:type="character" w:customStyle="1" w:styleId="TitleChar">
+    <w:name w:val="Title Char"/>
+    <w:basedOn w:val="DefaultParagraphFont"/>
+    <w:link w:val="Title"/>
     <w:uiPriority w:val="10"/>
     <w:rsid w:val="00F15CCE"/>
     <w:rPr>
-      <w:rFonts w:asciiTheme="majorHAnsi" w:hAnsiTheme="majorHAnsi" w:eastAsiaTheme="majorEastAsia" w:cstheme="majorBidi"/>
+      <w:rFonts w:asciiTheme="majorHAnsi" w:eastAsiaTheme="majorEastAsia" w:hAnsiTheme="majorHAnsi" w:cstheme="majorBidi"/>
       <w:b/>
       <w:smallCaps/>
       <w:spacing w:val="-10"/>
@@ -3610,9 +3751,9 @@
       <w:szCs w:val="56"/>
     </w:rPr>
   </w:style>
-  <w:style w:type="paragraph" w:styleId="Akapitzlist">
+  <w:style w:type="paragraph" w:styleId="ListParagraph">
     <w:name w:val="List Paragraph"/>
-    <w:basedOn w:val="Normalny"/>
+    <w:basedOn w:val="Normal"/>
     <w:uiPriority w:val="34"/>
     <w:qFormat/>
     <w:rsid w:val="00E906BC"/>
@@ -3621,10 +3762,10 @@
       <w:contextualSpacing/>
     </w:pPr>
   </w:style>
-  <w:style w:type="paragraph" w:styleId="Nagwek">
+  <w:style w:type="paragraph" w:styleId="Header">
     <w:name w:val="header"/>
-    <w:basedOn w:val="Normalny"/>
-    <w:link w:val="NagwekZnak"/>
+    <w:basedOn w:val="Normal"/>
+    <w:link w:val="HeaderChar"/>
     <w:uiPriority w:val="99"/>
     <w:unhideWhenUsed/>
     <w:rsid w:val="00A205F7"/>
@@ -3636,17 +3777,17 @@
       <w:spacing w:after="0" w:line="240" w:lineRule="auto"/>
     </w:pPr>
   </w:style>
-  <w:style w:type="character" w:styleId="NagwekZnak" w:customStyle="1">
-    <w:name w:val="Nagłówek Znak"/>
-    <w:basedOn w:val="Domylnaczcionkaakapitu"/>
-    <w:link w:val="Nagwek"/>
+  <w:style w:type="character" w:customStyle="1" w:styleId="HeaderChar">
+    <w:name w:val="Header Char"/>
+    <w:basedOn w:val="DefaultParagraphFont"/>
+    <w:link w:val="Header"/>
     <w:uiPriority w:val="99"/>
     <w:rsid w:val="00A205F7"/>
   </w:style>
-  <w:style w:type="paragraph" w:styleId="Stopka">
+  <w:style w:type="paragraph" w:styleId="Footer">
     <w:name w:val="footer"/>
-    <w:basedOn w:val="Normalny"/>
-    <w:link w:val="StopkaZnak"/>
+    <w:basedOn w:val="Normal"/>
+    <w:link w:val="FooterChar"/>
     <w:uiPriority w:val="99"/>
     <w:unhideWhenUsed/>
     <w:rsid w:val="00A205F7"/>
@@ -3658,17 +3799,17 @@
       <w:spacing w:after="0" w:line="240" w:lineRule="auto"/>
     </w:pPr>
   </w:style>
-  <w:style w:type="character" w:styleId="StopkaZnak" w:customStyle="1">
-    <w:name w:val="Stopka Znak"/>
-    <w:basedOn w:val="Domylnaczcionkaakapitu"/>
-    <w:link w:val="Stopka"/>
+  <w:style w:type="character" w:customStyle="1" w:styleId="FooterChar">
+    <w:name w:val="Footer Char"/>
+    <w:basedOn w:val="DefaultParagraphFont"/>
+    <w:link w:val="Footer"/>
     <w:uiPriority w:val="99"/>
     <w:rsid w:val="00A205F7"/>
   </w:style>
-  <w:style w:type="paragraph" w:styleId="Tekstdymka">
+  <w:style w:type="paragraph" w:styleId="BalloonText">
     <w:name w:val="Balloon Text"/>
-    <w:basedOn w:val="Normalny"/>
-    <w:link w:val="TekstdymkaZnak"/>
+    <w:basedOn w:val="Normal"/>
+    <w:link w:val="BalloonTextChar"/>
     <w:uiPriority w:val="99"/>
     <w:semiHidden/>
     <w:unhideWhenUsed/>
@@ -3682,10 +3823,10 @@
       <w:szCs w:val="18"/>
     </w:rPr>
   </w:style>
-  <w:style w:type="character" w:styleId="TekstdymkaZnak" w:customStyle="1">
-    <w:name w:val="Tekst dymka Znak"/>
-    <w:basedOn w:val="Domylnaczcionkaakapitu"/>
-    <w:link w:val="Tekstdymka"/>
+  <w:style w:type="character" w:customStyle="1" w:styleId="BalloonTextChar">
+    <w:name w:val="Balloon Text Char"/>
+    <w:basedOn w:val="DefaultParagraphFont"/>
+    <w:link w:val="BalloonText"/>
     <w:uiPriority w:val="99"/>
     <w:semiHidden/>
     <w:rsid w:val="005715F1"/>
@@ -3695,10 +3836,10 @@
       <w:szCs w:val="18"/>
     </w:rPr>
   </w:style>
-  <w:style w:type="paragraph" w:styleId="Tekstprzypisukocowego">
+  <w:style w:type="paragraph" w:styleId="EndnoteText">
     <w:name w:val="endnote text"/>
-    <w:basedOn w:val="Normalny"/>
-    <w:link w:val="TekstprzypisukocowegoZnak"/>
+    <w:basedOn w:val="Normal"/>
+    <w:link w:val="EndnoteTextChar"/>
     <w:uiPriority w:val="99"/>
     <w:semiHidden/>
     <w:unhideWhenUsed/>
@@ -3711,10 +3852,10 @@
       <w:szCs w:val="20"/>
     </w:rPr>
   </w:style>
-  <w:style w:type="character" w:styleId="TekstprzypisukocowegoZnak" w:customStyle="1">
-    <w:name w:val="Tekst przypisu końcowego Znak"/>
-    <w:basedOn w:val="Domylnaczcionkaakapitu"/>
-    <w:link w:val="Tekstprzypisukocowego"/>
+  <w:style w:type="character" w:customStyle="1" w:styleId="EndnoteTextChar">
+    <w:name w:val="Endnote Text Char"/>
+    <w:basedOn w:val="DefaultParagraphFont"/>
+    <w:link w:val="EndnoteText"/>
     <w:uiPriority w:val="99"/>
     <w:semiHidden/>
     <w:rsid w:val="004145ED"/>
@@ -3723,9 +3864,9 @@
       <w:szCs w:val="20"/>
     </w:rPr>
   </w:style>
-  <w:style w:type="character" w:styleId="Odwoanieprzypisukocowego">
+  <w:style w:type="character" w:styleId="EndnoteReference">
     <w:name w:val="endnote reference"/>
-    <w:basedOn w:val="Domylnaczcionkaakapitu"/>
+    <w:basedOn w:val="DefaultParagraphFont"/>
     <w:uiPriority w:val="99"/>
     <w:semiHidden/>
     <w:unhideWhenUsed/>
@@ -3734,9 +3875,9 @@
       <w:vertAlign w:val="superscript"/>
     </w:rPr>
   </w:style>
-  <w:style w:type="character" w:styleId="Hipercze">
+  <w:style w:type="character" w:styleId="Hyperlink">
     <w:name w:val="Hyperlink"/>
-    <w:basedOn w:val="Domylnaczcionkaakapitu"/>
+    <w:basedOn w:val="DefaultParagraphFont"/>
     <w:uiPriority w:val="99"/>
     <w:unhideWhenUsed/>
     <w:rsid w:val="00926012"/>
@@ -3745,9 +3886,9 @@
       <w:u w:val="single"/>
     </w:rPr>
   </w:style>
-  <w:style w:type="character" w:styleId="UyteHipercze">
+  <w:style w:type="character" w:styleId="FollowedHyperlink">
     <w:name w:val="FollowedHyperlink"/>
-    <w:basedOn w:val="Domylnaczcionkaakapitu"/>
+    <w:basedOn w:val="DefaultParagraphFont"/>
     <w:uiPriority w:val="99"/>
     <w:semiHidden/>
     <w:unhideWhenUsed/>
@@ -3757,9 +3898,9 @@
       <w:u w:val="single"/>
     </w:rPr>
   </w:style>
-  <w:style w:type="character" w:styleId="Nierozpoznanawzmianka">
+  <w:style w:type="character" w:styleId="UnresolvedMention">
     <w:name w:val="Unresolved Mention"/>
-    <w:basedOn w:val="Domylnaczcionkaakapitu"/>
+    <w:basedOn w:val="DefaultParagraphFont"/>
     <w:uiPriority w:val="99"/>
     <w:semiHidden/>
     <w:unhideWhenUsed/>
@@ -3769,9 +3910,9 @@
       <w:shd w:val="clear" w:color="auto" w:fill="E1DFDD"/>
     </w:rPr>
   </w:style>
-  <w:style w:type="paragraph" w:styleId="Akapitnumerowany" w:customStyle="1">
+  <w:style w:type="paragraph" w:customStyle="1" w:styleId="Akapitnumerowany">
     <w:name w:val="Akapit numerowany"/>
-    <w:basedOn w:val="Akapitzlist"/>
+    <w:basedOn w:val="ListParagraph"/>
     <w:qFormat/>
     <w:rsid w:val="00BD674A"/>
     <w:pPr>
@@ -3785,9 +3926,9 @@
       <w:lang w:val="pl-PL"/>
     </w:rPr>
   </w:style>
-  <w:style w:type="character" w:styleId="Odwoaniedokomentarza">
+  <w:style w:type="character" w:styleId="CommentReference">
     <w:name w:val="annotation reference"/>
-    <w:basedOn w:val="Domylnaczcionkaakapitu"/>
+    <w:basedOn w:val="DefaultParagraphFont"/>
     <w:uiPriority w:val="99"/>
     <w:semiHidden/>
     <w:unhideWhenUsed/>
@@ -3797,10 +3938,10 @@
       <w:szCs w:val="16"/>
     </w:rPr>
   </w:style>
-  <w:style w:type="paragraph" w:styleId="Tekstkomentarza">
+  <w:style w:type="paragraph" w:styleId="CommentText">
     <w:name w:val="annotation text"/>
-    <w:basedOn w:val="Normalny"/>
-    <w:link w:val="TekstkomentarzaZnak"/>
+    <w:basedOn w:val="Normal"/>
+    <w:link w:val="CommentTextChar"/>
     <w:uiPriority w:val="99"/>
     <w:semiHidden/>
     <w:unhideWhenUsed/>
@@ -3813,10 +3954,10 @@
       <w:szCs w:val="20"/>
     </w:rPr>
   </w:style>
-  <w:style w:type="character" w:styleId="TekstkomentarzaZnak" w:customStyle="1">
-    <w:name w:val="Tekst komentarza Znak"/>
-    <w:basedOn w:val="Domylnaczcionkaakapitu"/>
-    <w:link w:val="Tekstkomentarza"/>
+  <w:style w:type="character" w:customStyle="1" w:styleId="CommentTextChar">
+    <w:name w:val="Comment Text Char"/>
+    <w:basedOn w:val="DefaultParagraphFont"/>
+    <w:link w:val="CommentText"/>
     <w:uiPriority w:val="99"/>
     <w:semiHidden/>
     <w:rsid w:val="00304BC0"/>
@@ -3825,11 +3966,11 @@
       <w:szCs w:val="20"/>
     </w:rPr>
   </w:style>
-  <w:style w:type="paragraph" w:styleId="Tematkomentarza">
+  <w:style w:type="paragraph" w:styleId="CommentSubject">
     <w:name w:val="annotation subject"/>
-    <w:basedOn w:val="Tekstkomentarza"/>
-    <w:next w:val="Tekstkomentarza"/>
-    <w:link w:val="TematkomentarzaZnak"/>
+    <w:basedOn w:val="CommentText"/>
+    <w:next w:val="CommentText"/>
+    <w:link w:val="CommentSubjectChar"/>
     <w:uiPriority w:val="99"/>
     <w:semiHidden/>
     <w:unhideWhenUsed/>
@@ -3839,10 +3980,10 @@
       <w:bCs/>
     </w:rPr>
   </w:style>
-  <w:style w:type="character" w:styleId="TematkomentarzaZnak" w:customStyle="1">
-    <w:name w:val="Temat komentarza Znak"/>
-    <w:basedOn w:val="TekstkomentarzaZnak"/>
-    <w:link w:val="Tematkomentarza"/>
+  <w:style w:type="character" w:customStyle="1" w:styleId="CommentSubjectChar">
+    <w:name w:val="Comment Subject Char"/>
+    <w:basedOn w:val="CommentTextChar"/>
+    <w:link w:val="CommentSubject"/>
     <w:uiPriority w:val="99"/>
     <w:semiHidden/>
     <w:rsid w:val="00304BC0"/>
@@ -3853,9 +3994,9 @@
       <w:szCs w:val="20"/>
     </w:rPr>
   </w:style>
-  <w:style w:type="numbering" w:styleId="Zadanianumerowane" w:customStyle="1">
+  <w:style w:type="numbering" w:customStyle="1" w:styleId="Zadanianumerowane">
     <w:name w:val="Zadania numerowane"/>
-    <w:basedOn w:val="Bezlisty"/>
+    <w:basedOn w:val="NoList"/>
     <w:uiPriority w:val="99"/>
     <w:rsid w:val="001E7182"/>
     <w:pPr>
@@ -3864,9 +4005,9 @@
       </w:numPr>
     </w:pPr>
   </w:style>
-  <w:style w:type="paragraph" w:styleId="Zadanie" w:customStyle="1">
+  <w:style w:type="paragraph" w:customStyle="1" w:styleId="Zadanie">
     <w:name w:val="Zadanie"/>
-    <w:basedOn w:val="Normalny"/>
+    <w:basedOn w:val="Normal"/>
     <w:qFormat/>
     <w:rsid w:val="00C413CB"/>
     <w:pPr>
@@ -3880,9 +4021,9 @@
       <w:lang w:val="pl-PL"/>
     </w:rPr>
   </w:style>
-  <w:style w:type="paragraph" w:styleId="Polecenie" w:customStyle="1">
+  <w:style w:type="paragraph" w:customStyle="1" w:styleId="Polecenie">
     <w:name w:val="Polecenie"/>
-    <w:basedOn w:val="Normalny"/>
+    <w:basedOn w:val="Normal"/>
     <w:qFormat/>
     <w:rsid w:val="00C413CB"/>
     <w:pPr>
@@ -3894,53 +4035,30 @@
       <w:ind w:left="1565" w:hanging="357"/>
     </w:pPr>
   </w:style>
-  <w:style w:type="character" w:styleId="Nagwek3Znak" w:customStyle="1">
-    <w:name w:val="Nagłówek 3 Znak"/>
-    <w:basedOn w:val="Domylnaczcionkaakapitu"/>
-    <w:link w:val="Nagwek3"/>
+  <w:style w:type="character" w:customStyle="1" w:styleId="Heading3Char">
+    <w:name w:val="Heading 3 Char"/>
+    <w:basedOn w:val="DefaultParagraphFont"/>
+    <w:link w:val="Heading3"/>
     <w:uiPriority w:val="9"/>
     <w:rsid w:val="00CF6B36"/>
     <w:rPr>
-      <w:rFonts w:asciiTheme="majorHAnsi" w:hAnsiTheme="majorHAnsi" w:eastAsiaTheme="majorEastAsia" w:cstheme="majorBidi"/>
+      <w:rFonts w:asciiTheme="majorHAnsi" w:eastAsiaTheme="majorEastAsia" w:hAnsiTheme="majorHAnsi" w:cstheme="majorBidi"/>
       <w:color w:val="1F3763" w:themeColor="accent1" w:themeShade="7F"/>
       <w:sz w:val="24"/>
       <w:szCs w:val="24"/>
     </w:rPr>
   </w:style>
+  <w:style w:type="character" w:customStyle="1" w:styleId="hwtze">
+    <w:name w:val="hwtze"/>
+    <w:basedOn w:val="DefaultParagraphFont"/>
+    <w:rsid w:val="00DE4871"/>
+  </w:style>
+  <w:style w:type="character" w:customStyle="1" w:styleId="rynqvb">
+    <w:name w:val="rynqvb"/>
+    <w:basedOn w:val="DefaultParagraphFont"/>
+    <w:rsid w:val="00DE4871"/>
+  </w:style>
 </w:styles>
-</file>
-
-<file path=word/glossary/document.xml><?xml version="1.0" encoding="utf-8"?>
-<w:glossaryDocument xmlns:w14="http://schemas.microsoft.com/office/word/2010/wordml" xmlns:w="http://schemas.openxmlformats.org/wordprocessingml/2006/main">
-  <w:docParts>
-    <w:docPart>
-      <w:docPartPr>
-        <w:name w:val="DefaultPlaceholder_1081868574"/>
-        <w:category>
-          <w:name w:val="General"/>
-          <w:gallery w:val="placeholder"/>
-        </w:category>
-        <w:types>
-          <w:type w:val="bbPlcHdr"/>
-        </w:types>
-        <w:behaviors>
-          <w:behavior w:val="content"/>
-        </w:behaviors>
-        <w:guid w:val="{3636204b-bc71-4752-883f-83434fe49919}"/>
-      </w:docPartPr>
-      <w:docPartBody>
-        <w:p>
-          <w:r>
-            <w:rPr>
-              <w:rStyle w:val="PlaceholderText"/>
-            </w:rPr>
-            <w:t/>
-          </w:r>
-        </w:p>
-      </w:docPartBody>
-    </w:docPart>
-  </w:docParts>
-</w:glossaryDocument>
 </file>
 
 <file path=word/theme/theme1.xml><?xml version="1.0" encoding="utf-8"?>

</xml_diff>